<commit_message>
pushing new updated builds
new builds
additions to TDD documents
</commit_message>
<xml_diff>
--- a/Documents/Technical Design Document - Western MOBA.docx
+++ b/Documents/Technical Design Document - Western MOBA.docx
@@ -154,6 +154,112 @@
         </w:tc>
       </w:tr>
     </w:tbl>
+    <w:p>
+      <w:pPr>
+        <w:rPr>
+          <w:b/>
+          <w:sz w:val="32"/>
+        </w:rPr>
+      </w:pPr>
+    </w:p>
+    <w:p>
+      <w:pPr>
+        <w:shd w:val="clear" w:color="auto" w:fill="FFFFFF"/>
+        <w:spacing w:after="200" w:line="253" w:lineRule="atLeast"/>
+        <w:rPr>
+          <w:rFonts w:ascii="Calibri" w:eastAsia="Times New Roman" w:hAnsi="Calibri" w:cs="Times New Roman"/>
+          <w:color w:val="222222"/>
+          <w:lang w:eastAsia="en-AU"/>
+        </w:rPr>
+      </w:pPr>
+      <w:r>
+        <w:rPr>
+          <w:rFonts w:ascii="Calibri" w:eastAsia="Times New Roman" w:hAnsi="Calibri" w:cs="Times New Roman"/>
+          <w:b/>
+          <w:bCs/>
+          <w:color w:val="222222"/>
+          <w:lang w:eastAsia="en-AU"/>
+        </w:rPr>
+        <w:t>Gameplay Pitch</w:t>
+      </w:r>
+      <w:r>
+        <w:rPr>
+          <w:rFonts w:ascii="Calibri" w:eastAsia="Times New Roman" w:hAnsi="Calibri" w:cs="Times New Roman"/>
+          <w:color w:val="222222"/>
+          <w:lang w:eastAsia="en-AU"/>
+        </w:rPr>
+        <w:t>: Top-down isometric arcade western shooter with skill</w:t>
+      </w:r>
+      <w:r>
+        <w:rPr>
+          <w:rFonts w:ascii="Calibri" w:eastAsia="Times New Roman" w:hAnsi="Calibri" w:cs="Times New Roman"/>
+          <w:color w:val="222222"/>
+          <w:lang w:eastAsia="en-AU"/>
+        </w:rPr>
+        <w:t xml:space="preserve"> </w:t>
+      </w:r>
+      <w:r>
+        <w:rPr>
+          <w:rFonts w:ascii="Calibri" w:eastAsia="Times New Roman" w:hAnsi="Calibri" w:cs="Times New Roman"/>
+          <w:color w:val="222222"/>
+          <w:lang w:eastAsia="en-AU"/>
+        </w:rPr>
+        <w:t>shot style mechanics</w:t>
+      </w:r>
+    </w:p>
+    <w:p>
+      <w:pPr>
+        <w:shd w:val="clear" w:color="auto" w:fill="FFFFFF"/>
+        <w:spacing w:after="200" w:line="253" w:lineRule="atLeast"/>
+        <w:rPr>
+          <w:rFonts w:ascii="Calibri" w:eastAsia="Times New Roman" w:hAnsi="Calibri" w:cs="Times New Roman"/>
+          <w:color w:val="222222"/>
+          <w:lang w:eastAsia="en-AU"/>
+        </w:rPr>
+      </w:pPr>
+      <w:r>
+        <w:rPr>
+          <w:rFonts w:ascii="Calibri" w:eastAsia="Times New Roman" w:hAnsi="Calibri" w:cs="Times New Roman"/>
+          <w:b/>
+          <w:bCs/>
+          <w:color w:val="222222"/>
+          <w:lang w:eastAsia="en-AU"/>
+        </w:rPr>
+        <w:t>Gameplay Overview: </w:t>
+      </w:r>
+      <w:r>
+        <w:rPr>
+          <w:rFonts w:ascii="Calibri" w:eastAsia="Times New Roman" w:hAnsi="Calibri" w:cs="Times New Roman"/>
+          <w:color w:val="222222"/>
+          <w:lang w:eastAsia="en-AU"/>
+        </w:rPr>
+        <w:t xml:space="preserve">Set in the Mid 1800’s in the Mid- Southern States in a recluse, desolate place of a town, where the ultimate Mexican standoff between mercenaries, bandits &amp; county rangers like personas is about to begin. Players are given default revolvers &amp; seek to acquire combat collectables which </w:t>
+      </w:r>
+      <w:r>
+        <w:rPr>
+          <w:rFonts w:ascii="Calibri" w:eastAsia="Times New Roman" w:hAnsi="Calibri" w:cs="Times New Roman"/>
+          <w:color w:val="222222"/>
+          <w:lang w:eastAsia="en-AU"/>
+        </w:rPr>
+        <w:t>are shot off the back of a train</w:t>
+      </w:r>
+      <w:r>
+        <w:rPr>
+          <w:rFonts w:ascii="Calibri" w:eastAsia="Times New Roman" w:hAnsi="Calibri" w:cs="Times New Roman"/>
+          <w:color w:val="222222"/>
+          <w:lang w:eastAsia="en-AU"/>
+        </w:rPr>
+        <w:t>, in hopes of wielding mechanically superior combatant weaponry to overwhelm &amp; further eliminate their foe(s)</w:t>
+      </w:r>
+    </w:p>
+    <w:p>
+      <w:pPr>
+        <w:rPr>
+          <w:b/>
+          <w:sz w:val="32"/>
+        </w:rPr>
+      </w:pPr>
+    </w:p>
     <w:p>
       <w:pPr>
         <w:rPr>
@@ -1290,6 +1396,7 @@
           </w:tcPr>
           <w:p>
             <w:r>
+              <w:lastRenderedPageBreak/>
               <w:t>Revolver</w:t>
             </w:r>
           </w:p>
@@ -1894,14 +2001,7 @@
               <w:rPr>
                 <w:sz w:val="20"/>
               </w:rPr>
-              <w:t xml:space="preserve"> </w:t>
-            </w:r>
-            <w:r>
-              <w:rPr>
-                <w:sz w:val="20"/>
-              </w:rPr>
-              <w:lastRenderedPageBreak/>
-              <w:t>with indications to their landing locations</w:t>
+              <w:t xml:space="preserve"> with indications to their landing locations</w:t>
             </w:r>
           </w:p>
         </w:tc>
@@ -1921,7 +2021,6 @@
               <w:rPr>
                 <w:b/>
               </w:rPr>
-              <w:lastRenderedPageBreak/>
               <w:t>Float Speed:</w:t>
             </w:r>
           </w:p>
@@ -2762,6 +2861,7 @@
           <w:b/>
           <w:sz w:val="32"/>
         </w:rPr>
+        <w:lastRenderedPageBreak/>
         <w:t>R</w:t>
       </w:r>
       <w:r>
@@ -2982,7 +3082,6 @@
           <w:sz w:val="28"/>
           <w:szCs w:val="28"/>
         </w:rPr>
-        <w:lastRenderedPageBreak/>
         <w:t>IDE</w:t>
       </w:r>
     </w:p>
@@ -3281,6 +3380,22 @@
         </w:rPr>
         <w:t>Meaningful data names (what it is)</w:t>
       </w:r>
+      <w:r>
+        <w:rPr>
+          <w:sz w:val="24"/>
+          <w:szCs w:val="24"/>
+        </w:rPr>
+        <w:t xml:space="preserve">. e.g. </w:t>
+      </w:r>
+      <w:proofErr w:type="spellStart"/>
+      <w:r>
+        <w:rPr>
+          <w:sz w:val="24"/>
+          <w:szCs w:val="24"/>
+        </w:rPr>
+        <w:t>moveSpeed</w:t>
+      </w:r>
+      <w:proofErr w:type="spellEnd"/>
     </w:p>
     <w:p>
       <w:pPr>
@@ -3301,6 +3416,22 @@
         </w:rPr>
         <w:t>Function names should be verbs or a name in relation to what the method does</w:t>
       </w:r>
+      <w:r>
+        <w:rPr>
+          <w:sz w:val="24"/>
+          <w:szCs w:val="24"/>
+        </w:rPr>
+        <w:t xml:space="preserve">. e.g. Movement or </w:t>
+      </w:r>
+      <w:proofErr w:type="spellStart"/>
+      <w:r>
+        <w:rPr>
+          <w:sz w:val="24"/>
+          <w:szCs w:val="24"/>
+        </w:rPr>
+        <w:t>SpawnBullet</w:t>
+      </w:r>
+      <w:proofErr w:type="spellEnd"/>
     </w:p>
     <w:p>
       <w:pPr>
@@ -3513,6 +3644,26 @@
     <w:p>
       <w:pPr>
         <w:pStyle w:val="ListParagraph"/>
+        <w:rPr>
+          <w:b/>
+          <w:sz w:val="28"/>
+          <w:szCs w:val="28"/>
+        </w:rPr>
+      </w:pPr>
+    </w:p>
+    <w:p>
+      <w:pPr>
+        <w:pStyle w:val="ListParagraph"/>
+        <w:rPr>
+          <w:b/>
+          <w:sz w:val="28"/>
+          <w:szCs w:val="28"/>
+        </w:rPr>
+      </w:pPr>
+    </w:p>
+    <w:p>
+      <w:pPr>
+        <w:pStyle w:val="ListParagraph"/>
         <w:numPr>
           <w:ilvl w:val="1"/>
           <w:numId w:val="2"/>
@@ -3529,7 +3680,90 @@
           <w:sz w:val="28"/>
           <w:szCs w:val="28"/>
         </w:rPr>
+        <w:lastRenderedPageBreak/>
         <w:t>Other Software</w:t>
+      </w:r>
+    </w:p>
+    <w:p>
+      <w:pPr>
+        <w:pStyle w:val="ListParagraph"/>
+        <w:numPr>
+          <w:ilvl w:val="0"/>
+          <w:numId w:val="3"/>
+        </w:numPr>
+        <w:rPr>
+          <w:sz w:val="24"/>
+          <w:szCs w:val="28"/>
+        </w:rPr>
+      </w:pPr>
+      <w:r>
+        <w:rPr>
+          <w:sz w:val="24"/>
+          <w:szCs w:val="28"/>
+        </w:rPr>
+        <w:t>Autodesk Maya</w:t>
+      </w:r>
+    </w:p>
+    <w:p>
+      <w:pPr>
+        <w:pStyle w:val="ListParagraph"/>
+        <w:numPr>
+          <w:ilvl w:val="0"/>
+          <w:numId w:val="3"/>
+        </w:numPr>
+        <w:rPr>
+          <w:sz w:val="24"/>
+          <w:szCs w:val="28"/>
+        </w:rPr>
+      </w:pPr>
+      <w:r>
+        <w:rPr>
+          <w:sz w:val="24"/>
+          <w:szCs w:val="28"/>
+        </w:rPr>
+        <w:t>Substance Painter</w:t>
+      </w:r>
+    </w:p>
+    <w:p>
+      <w:pPr>
+        <w:pStyle w:val="ListParagraph"/>
+        <w:numPr>
+          <w:ilvl w:val="0"/>
+          <w:numId w:val="3"/>
+        </w:numPr>
+        <w:rPr>
+          <w:sz w:val="24"/>
+          <w:szCs w:val="28"/>
+        </w:rPr>
+      </w:pPr>
+      <w:proofErr w:type="spellStart"/>
+      <w:r>
+        <w:rPr>
+          <w:sz w:val="24"/>
+          <w:szCs w:val="28"/>
+        </w:rPr>
+        <w:t>ZBrush</w:t>
+      </w:r>
+      <w:proofErr w:type="spellEnd"/>
+    </w:p>
+    <w:p>
+      <w:pPr>
+        <w:pStyle w:val="ListParagraph"/>
+        <w:numPr>
+          <w:ilvl w:val="0"/>
+          <w:numId w:val="3"/>
+        </w:numPr>
+        <w:rPr>
+          <w:sz w:val="24"/>
+          <w:szCs w:val="28"/>
+        </w:rPr>
+      </w:pPr>
+      <w:r>
+        <w:rPr>
+          <w:sz w:val="24"/>
+          <w:szCs w:val="28"/>
+        </w:rPr>
+        <w:t>Adobe Photoshop</w:t>
       </w:r>
     </w:p>
     <w:p>
@@ -3714,7 +3948,6 @@
           <w:sz w:val="28"/>
           <w:szCs w:val="28"/>
         </w:rPr>
-        <w:lastRenderedPageBreak/>
         <w:t>Game Objects and Logic</w:t>
       </w:r>
     </w:p>
@@ -4004,162 +4237,6 @@
     </w:p>
     <w:p>
       <w:pPr>
-        <w:pStyle w:val="ListParagraph"/>
-        <w:ind w:left="1440"/>
-        <w:rPr>
-          <w:b/>
-          <w:sz w:val="28"/>
-          <w:szCs w:val="28"/>
-        </w:rPr>
-      </w:pPr>
-    </w:p>
-    <w:p>
-      <w:pPr>
-        <w:pStyle w:val="ListParagraph"/>
-        <w:ind w:left="1440"/>
-        <w:rPr>
-          <w:b/>
-          <w:sz w:val="28"/>
-          <w:szCs w:val="28"/>
-        </w:rPr>
-      </w:pPr>
-    </w:p>
-    <w:p>
-      <w:pPr>
-        <w:pStyle w:val="ListParagraph"/>
-        <w:ind w:left="1440"/>
-        <w:rPr>
-          <w:b/>
-          <w:sz w:val="28"/>
-          <w:szCs w:val="28"/>
-        </w:rPr>
-      </w:pPr>
-    </w:p>
-    <w:p>
-      <w:pPr>
-        <w:pStyle w:val="ListParagraph"/>
-        <w:ind w:left="1440"/>
-        <w:rPr>
-          <w:b/>
-          <w:sz w:val="28"/>
-          <w:szCs w:val="28"/>
-        </w:rPr>
-      </w:pPr>
-    </w:p>
-    <w:p>
-      <w:pPr>
-        <w:pStyle w:val="ListParagraph"/>
-        <w:ind w:left="1440"/>
-        <w:rPr>
-          <w:b/>
-          <w:sz w:val="28"/>
-          <w:szCs w:val="28"/>
-        </w:rPr>
-      </w:pPr>
-    </w:p>
-    <w:p>
-      <w:pPr>
-        <w:pStyle w:val="ListParagraph"/>
-        <w:ind w:left="1440"/>
-        <w:rPr>
-          <w:b/>
-          <w:sz w:val="28"/>
-          <w:szCs w:val="28"/>
-        </w:rPr>
-      </w:pPr>
-    </w:p>
-    <w:p>
-      <w:pPr>
-        <w:pStyle w:val="ListParagraph"/>
-        <w:ind w:left="1440"/>
-        <w:rPr>
-          <w:b/>
-          <w:sz w:val="28"/>
-          <w:szCs w:val="28"/>
-        </w:rPr>
-      </w:pPr>
-    </w:p>
-    <w:p>
-      <w:pPr>
-        <w:pStyle w:val="ListParagraph"/>
-        <w:ind w:left="1440"/>
-        <w:rPr>
-          <w:b/>
-          <w:sz w:val="28"/>
-          <w:szCs w:val="28"/>
-        </w:rPr>
-      </w:pPr>
-    </w:p>
-    <w:p>
-      <w:pPr>
-        <w:pStyle w:val="ListParagraph"/>
-        <w:ind w:left="1440"/>
-        <w:rPr>
-          <w:b/>
-          <w:sz w:val="28"/>
-          <w:szCs w:val="28"/>
-        </w:rPr>
-      </w:pPr>
-    </w:p>
-    <w:p>
-      <w:pPr>
-        <w:pStyle w:val="ListParagraph"/>
-        <w:ind w:left="1440"/>
-        <w:rPr>
-          <w:b/>
-          <w:sz w:val="28"/>
-          <w:szCs w:val="28"/>
-        </w:rPr>
-      </w:pPr>
-    </w:p>
-    <w:p>
-      <w:pPr>
-        <w:pStyle w:val="ListParagraph"/>
-        <w:ind w:left="1440"/>
-        <w:rPr>
-          <w:b/>
-          <w:sz w:val="28"/>
-          <w:szCs w:val="28"/>
-        </w:rPr>
-      </w:pPr>
-    </w:p>
-    <w:p>
-      <w:pPr>
-        <w:pStyle w:val="ListParagraph"/>
-        <w:ind w:left="1440"/>
-        <w:rPr>
-          <w:b/>
-          <w:sz w:val="28"/>
-          <w:szCs w:val="28"/>
-        </w:rPr>
-      </w:pPr>
-    </w:p>
-    <w:p>
-      <w:pPr>
-        <w:pStyle w:val="ListParagraph"/>
-        <w:ind w:left="1440"/>
-        <w:rPr>
-          <w:b/>
-          <w:sz w:val="28"/>
-          <w:szCs w:val="28"/>
-        </w:rPr>
-      </w:pPr>
-    </w:p>
-    <w:p>
-      <w:pPr>
-        <w:pStyle w:val="ListParagraph"/>
-        <w:ind w:left="1440"/>
-        <w:rPr>
-          <w:b/>
-          <w:sz w:val="28"/>
-          <w:szCs w:val="28"/>
-        </w:rPr>
-      </w:pPr>
-    </w:p>
-    <w:p>
-      <w:pPr>
-        <w:pStyle w:val="ListParagraph"/>
-        <w:ind w:left="1440"/>
         <w:rPr>
           <w:b/>
           <w:sz w:val="28"/>
@@ -4319,7 +4396,292 @@
           <w:sz w:val="28"/>
           <w:szCs w:val="28"/>
         </w:rPr>
-        <w:t>??</w:t>
+        <w:t>Movement</w:t>
+      </w:r>
+    </w:p>
+    <w:p>
+      <w:pPr>
+        <w:pStyle w:val="ListParagraph"/>
+        <w:numPr>
+          <w:ilvl w:val="0"/>
+          <w:numId w:val="3"/>
+        </w:numPr>
+        <w:rPr>
+          <w:sz w:val="24"/>
+          <w:szCs w:val="28"/>
+        </w:rPr>
+      </w:pPr>
+      <w:r>
+        <w:rPr>
+          <w:sz w:val="24"/>
+          <w:szCs w:val="28"/>
+        </w:rPr>
+        <w:t xml:space="preserve">The movement of the game is controlled by console controllers, left joystick is used for movement and right used for aiming the curser. Because of the share screen multiplayer, </w:t>
+      </w:r>
+      <w:proofErr w:type="spellStart"/>
+      <w:r>
+        <w:rPr>
+          <w:sz w:val="24"/>
+          <w:szCs w:val="28"/>
+        </w:rPr>
+        <w:t>PlayerController.cs</w:t>
+      </w:r>
+      <w:proofErr w:type="spellEnd"/>
+      <w:r>
+        <w:rPr>
+          <w:sz w:val="24"/>
+          <w:szCs w:val="28"/>
+        </w:rPr>
+        <w:t xml:space="preserve"> needs to </w:t>
+      </w:r>
+      <w:proofErr w:type="gramStart"/>
+      <w:r>
+        <w:rPr>
+          <w:sz w:val="24"/>
+          <w:szCs w:val="28"/>
+        </w:rPr>
+        <w:t>made</w:t>
+      </w:r>
+      <w:proofErr w:type="gramEnd"/>
+      <w:r>
+        <w:rPr>
+          <w:sz w:val="24"/>
+          <w:szCs w:val="28"/>
+        </w:rPr>
+        <w:t xml:space="preserve"> generically with references to the object the instance of the code is attached to and the instances of the related objects needed by the player object to function correctly. This affects how the move</w:t>
+      </w:r>
+      <w:r>
+        <w:rPr>
+          <w:sz w:val="24"/>
+          <w:szCs w:val="28"/>
+        </w:rPr>
+        <w:t>ment</w:t>
+      </w:r>
+      <w:r>
+        <w:rPr>
+          <w:sz w:val="24"/>
+          <w:szCs w:val="28"/>
+        </w:rPr>
+        <w:t xml:space="preserve"> will look in code, with 2 or players we need to create </w:t>
+      </w:r>
+      <w:r>
+        <w:rPr>
+          <w:sz w:val="24"/>
+          <w:szCs w:val="28"/>
+        </w:rPr>
+        <w:t>multiple input axis in unity’s input manager and reference them in code specifically if the input is for P1 or P2.</w:t>
+      </w:r>
+    </w:p>
+    <w:p>
+      <w:pPr>
+        <w:pStyle w:val="ListParagraph"/>
+        <w:numPr>
+          <w:ilvl w:val="1"/>
+          <w:numId w:val="2"/>
+        </w:numPr>
+        <w:rPr>
+          <w:b/>
+          <w:sz w:val="28"/>
+          <w:szCs w:val="28"/>
+        </w:rPr>
+      </w:pPr>
+      <w:r>
+        <w:rPr>
+          <w:b/>
+          <w:sz w:val="28"/>
+          <w:szCs w:val="28"/>
+        </w:rPr>
+        <w:lastRenderedPageBreak/>
+        <w:t>Shooting</w:t>
+      </w:r>
+    </w:p>
+    <w:p>
+      <w:pPr>
+        <w:pStyle w:val="ListParagraph"/>
+        <w:numPr>
+          <w:ilvl w:val="0"/>
+          <w:numId w:val="3"/>
+        </w:numPr>
+        <w:rPr>
+          <w:sz w:val="24"/>
+          <w:szCs w:val="28"/>
+        </w:rPr>
+      </w:pPr>
+      <w:r>
+        <w:rPr>
+          <w:sz w:val="24"/>
+          <w:szCs w:val="28"/>
+        </w:rPr>
+        <w:t>The shooting in the game is handled by the player controller with its own method, a check is made to see if the player has pressed the fire button, whether they have ammo and if they a currently reloading. Once this check returns true a bullet object is spawned, force is applied to it forwards of its position and the ammo value decreases. If a player is hit by a bullet they lose health. If the player runs out of ammo they automatically reload or drop the gun if is a pickup weapon.</w:t>
+      </w:r>
+    </w:p>
+    <w:p>
+      <w:pPr>
+        <w:pStyle w:val="ListParagraph"/>
+        <w:ind w:left="2520"/>
+        <w:rPr>
+          <w:sz w:val="24"/>
+          <w:szCs w:val="28"/>
+        </w:rPr>
+      </w:pPr>
+    </w:p>
+    <w:p>
+      <w:pPr>
+        <w:pStyle w:val="ListParagraph"/>
+        <w:numPr>
+          <w:ilvl w:val="1"/>
+          <w:numId w:val="2"/>
+        </w:numPr>
+        <w:rPr>
+          <w:b/>
+          <w:sz w:val="28"/>
+          <w:szCs w:val="28"/>
+        </w:rPr>
+      </w:pPr>
+      <w:r>
+        <w:rPr>
+          <w:b/>
+          <w:sz w:val="28"/>
+          <w:szCs w:val="28"/>
+        </w:rPr>
+        <w:t>Sandstorm</w:t>
+      </w:r>
+    </w:p>
+    <w:p>
+      <w:pPr>
+        <w:pStyle w:val="ListParagraph"/>
+        <w:numPr>
+          <w:ilvl w:val="0"/>
+          <w:numId w:val="3"/>
+        </w:numPr>
+        <w:rPr>
+          <w:sz w:val="24"/>
+          <w:szCs w:val="28"/>
+        </w:rPr>
+      </w:pPr>
+      <w:r>
+        <w:rPr>
+          <w:sz w:val="24"/>
+          <w:szCs w:val="28"/>
+        </w:rPr>
+        <w:t xml:space="preserve">Over time the map shrinks in size to force an ending, this is done with a timer and colliders, the timer will tell the colliders to move in after a set amount of time and if the colliders hit a player the player will lose health rapidly. </w:t>
+      </w:r>
+    </w:p>
+    <w:p>
+      <w:pPr>
+        <w:pStyle w:val="ListParagraph"/>
+        <w:ind w:left="2520"/>
+        <w:rPr>
+          <w:sz w:val="24"/>
+          <w:szCs w:val="28"/>
+        </w:rPr>
+      </w:pPr>
+    </w:p>
+    <w:p>
+      <w:pPr>
+        <w:pStyle w:val="ListParagraph"/>
+        <w:numPr>
+          <w:ilvl w:val="1"/>
+          <w:numId w:val="2"/>
+        </w:numPr>
+        <w:rPr>
+          <w:b/>
+          <w:sz w:val="28"/>
+          <w:szCs w:val="28"/>
+        </w:rPr>
+      </w:pPr>
+      <w:r>
+        <w:rPr>
+          <w:b/>
+          <w:sz w:val="28"/>
+          <w:szCs w:val="28"/>
+        </w:rPr>
+        <w:t>Train / Pickups</w:t>
+      </w:r>
+    </w:p>
+    <w:p>
+      <w:pPr>
+        <w:pStyle w:val="ListParagraph"/>
+        <w:numPr>
+          <w:ilvl w:val="0"/>
+          <w:numId w:val="3"/>
+        </w:numPr>
+        <w:rPr>
+          <w:sz w:val="24"/>
+          <w:szCs w:val="28"/>
+        </w:rPr>
+      </w:pPr>
+      <w:r>
+        <w:rPr>
+          <w:sz w:val="24"/>
+          <w:szCs w:val="28"/>
+        </w:rPr>
+        <w:t xml:space="preserve">Pickups are used in the game to give the players slight advantageous </w:t>
+      </w:r>
+      <w:proofErr w:type="gramStart"/>
+      <w:r>
+        <w:rPr>
+          <w:sz w:val="24"/>
+          <w:szCs w:val="28"/>
+        </w:rPr>
+        <w:t>bonuses,</w:t>
+      </w:r>
+      <w:proofErr w:type="gramEnd"/>
+      <w:r>
+        <w:rPr>
+          <w:sz w:val="24"/>
+          <w:szCs w:val="28"/>
+        </w:rPr>
+        <w:t xml:space="preserve"> these items will be run through the map on the back of a train which will come through at as set interval and players will need to shoot them off</w:t>
+      </w:r>
+      <w:r>
+        <w:rPr>
+          <w:sz w:val="24"/>
+          <w:szCs w:val="28"/>
+        </w:rPr>
+        <w:t>. The pickups will drop in place on the train track the players can run in t collect them once the train leaves, both players can rush in for the dropped loot.</w:t>
+      </w:r>
+    </w:p>
+    <w:p>
+      <w:pPr>
+        <w:pStyle w:val="ListParagraph"/>
+        <w:numPr>
+          <w:ilvl w:val="0"/>
+          <w:numId w:val="2"/>
+        </w:numPr>
+        <w:rPr>
+          <w:b/>
+          <w:sz w:val="28"/>
+          <w:szCs w:val="28"/>
+        </w:rPr>
+      </w:pPr>
+      <w:r>
+        <w:rPr>
+          <w:b/>
+          <w:sz w:val="28"/>
+          <w:szCs w:val="28"/>
+        </w:rPr>
+        <w:t>Graphics</w:t>
+      </w:r>
+    </w:p>
+    <w:p>
+      <w:pPr>
+        <w:pStyle w:val="ListParagraph"/>
+        <w:numPr>
+          <w:ilvl w:val="0"/>
+          <w:numId w:val="3"/>
+        </w:numPr>
+        <w:rPr>
+          <w:sz w:val="24"/>
+          <w:szCs w:val="28"/>
+        </w:rPr>
+      </w:pPr>
+      <w:r>
+        <w:rPr>
+          <w:sz w:val="24"/>
+          <w:szCs w:val="28"/>
+        </w:rPr>
+        <w:t>Refer to Art Bible for images and graphical reference</w:t>
       </w:r>
       <w:bookmarkStart w:id="0" w:name="_GoBack"/>
       <w:bookmarkEnd w:id="0"/>
@@ -4328,6 +4690,687 @@
       <w:pPr>
         <w:pStyle w:val="ListParagraph"/>
         <w:numPr>
+          <w:ilvl w:val="0"/>
+          <w:numId w:val="2"/>
+        </w:numPr>
+        <w:rPr>
+          <w:b/>
+          <w:sz w:val="28"/>
+          <w:szCs w:val="28"/>
+        </w:rPr>
+      </w:pPr>
+      <w:r>
+        <w:rPr>
+          <w:b/>
+          <w:sz w:val="28"/>
+          <w:szCs w:val="28"/>
+        </w:rPr>
+        <w:t>Physics</w:t>
+      </w:r>
+    </w:p>
+    <w:p>
+      <w:pPr>
+        <w:pStyle w:val="ListParagraph"/>
+        <w:numPr>
+          <w:ilvl w:val="0"/>
+          <w:numId w:val="3"/>
+        </w:numPr>
+        <w:rPr>
+          <w:sz w:val="24"/>
+          <w:szCs w:val="28"/>
+        </w:rPr>
+      </w:pPr>
+      <w:r>
+        <w:rPr>
+          <w:sz w:val="24"/>
+          <w:szCs w:val="28"/>
+        </w:rPr>
+        <w:t xml:space="preserve">Ricochet, unity’s </w:t>
+      </w:r>
+      <w:proofErr w:type="gramStart"/>
+      <w:r>
+        <w:rPr>
+          <w:sz w:val="24"/>
+          <w:szCs w:val="28"/>
+        </w:rPr>
+        <w:t>in built</w:t>
+      </w:r>
+      <w:proofErr w:type="gramEnd"/>
+      <w:r>
+        <w:rPr>
+          <w:sz w:val="24"/>
+          <w:szCs w:val="28"/>
+        </w:rPr>
+        <w:t xml:space="preserve"> </w:t>
+      </w:r>
+      <w:r>
+        <w:rPr>
+          <w:sz w:val="24"/>
+          <w:szCs w:val="28"/>
+        </w:rPr>
+        <w:t>physics engine, with the possible addition of some new code for fixing potential bugs and issues</w:t>
+      </w:r>
+    </w:p>
+    <w:p>
+      <w:pPr>
+        <w:pStyle w:val="ListParagraph"/>
+        <w:numPr>
+          <w:ilvl w:val="0"/>
+          <w:numId w:val="2"/>
+        </w:numPr>
+        <w:rPr>
+          <w:b/>
+          <w:sz w:val="28"/>
+          <w:szCs w:val="28"/>
+        </w:rPr>
+      </w:pPr>
+      <w:r>
+        <w:rPr>
+          <w:b/>
+          <w:sz w:val="28"/>
+          <w:szCs w:val="28"/>
+        </w:rPr>
+        <w:t>Items</w:t>
+      </w:r>
+    </w:p>
+    <w:tbl>
+      <w:tblPr>
+        <w:tblStyle w:val="TableGrid"/>
+        <w:tblW w:w="0" w:type="auto"/>
+        <w:tblInd w:w="720" w:type="dxa"/>
+        <w:tblLook w:val="04A0" w:firstRow="1" w:lastRow="0" w:firstColumn="1" w:lastColumn="0" w:noHBand="0" w:noVBand="1"/>
+      </w:tblPr>
+      <w:tblGrid>
+        <w:gridCol w:w="2047"/>
+        <w:gridCol w:w="2078"/>
+        <w:gridCol w:w="2078"/>
+        <w:gridCol w:w="2093"/>
+      </w:tblGrid>
+      <w:tr>
+        <w:tc>
+          <w:tcPr>
+            <w:tcW w:w="2047" w:type="dxa"/>
+          </w:tcPr>
+          <w:p>
+            <w:pPr>
+              <w:pStyle w:val="ListParagraph"/>
+              <w:ind w:left="0"/>
+              <w:rPr>
+                <w:sz w:val="24"/>
+                <w:szCs w:val="28"/>
+              </w:rPr>
+            </w:pPr>
+            <w:r>
+              <w:rPr>
+                <w:sz w:val="24"/>
+                <w:szCs w:val="28"/>
+              </w:rPr>
+              <w:t>Item</w:t>
+            </w:r>
+          </w:p>
+        </w:tc>
+        <w:tc>
+          <w:tcPr>
+            <w:tcW w:w="2078" w:type="dxa"/>
+          </w:tcPr>
+          <w:p>
+            <w:pPr>
+              <w:pStyle w:val="ListParagraph"/>
+              <w:ind w:left="0"/>
+              <w:rPr>
+                <w:sz w:val="24"/>
+                <w:szCs w:val="28"/>
+              </w:rPr>
+            </w:pPr>
+            <w:r>
+              <w:rPr>
+                <w:sz w:val="24"/>
+                <w:szCs w:val="28"/>
+              </w:rPr>
+              <w:t>parameter</w:t>
+            </w:r>
+          </w:p>
+        </w:tc>
+        <w:tc>
+          <w:tcPr>
+            <w:tcW w:w="2078" w:type="dxa"/>
+          </w:tcPr>
+          <w:p>
+            <w:pPr>
+              <w:pStyle w:val="ListParagraph"/>
+              <w:ind w:left="0"/>
+              <w:rPr>
+                <w:sz w:val="24"/>
+                <w:szCs w:val="28"/>
+              </w:rPr>
+            </w:pPr>
+            <w:r>
+              <w:rPr>
+                <w:sz w:val="24"/>
+                <w:szCs w:val="28"/>
+              </w:rPr>
+              <w:t>parameter</w:t>
+            </w:r>
+          </w:p>
+        </w:tc>
+        <w:tc>
+          <w:tcPr>
+            <w:tcW w:w="2093" w:type="dxa"/>
+          </w:tcPr>
+          <w:p>
+            <w:pPr>
+              <w:pStyle w:val="ListParagraph"/>
+              <w:ind w:left="0"/>
+              <w:rPr>
+                <w:sz w:val="24"/>
+                <w:szCs w:val="28"/>
+              </w:rPr>
+            </w:pPr>
+            <w:r>
+              <w:rPr>
+                <w:sz w:val="24"/>
+                <w:szCs w:val="28"/>
+              </w:rPr>
+              <w:t>Description</w:t>
+            </w:r>
+          </w:p>
+        </w:tc>
+      </w:tr>
+      <w:tr>
+        <w:tc>
+          <w:tcPr>
+            <w:tcW w:w="2047" w:type="dxa"/>
+          </w:tcPr>
+          <w:p>
+            <w:pPr>
+              <w:pStyle w:val="ListParagraph"/>
+              <w:ind w:left="0"/>
+              <w:rPr>
+                <w:sz w:val="24"/>
+                <w:szCs w:val="28"/>
+              </w:rPr>
+            </w:pPr>
+            <w:r>
+              <w:rPr>
+                <w:sz w:val="24"/>
+                <w:szCs w:val="28"/>
+              </w:rPr>
+              <w:t>Revolver</w:t>
+            </w:r>
+          </w:p>
+        </w:tc>
+        <w:tc>
+          <w:tcPr>
+            <w:tcW w:w="2078" w:type="dxa"/>
+          </w:tcPr>
+          <w:p>
+            <w:pPr>
+              <w:pStyle w:val="ListParagraph"/>
+              <w:ind w:left="0"/>
+              <w:rPr>
+                <w:sz w:val="24"/>
+                <w:szCs w:val="28"/>
+              </w:rPr>
+            </w:pPr>
+            <w:r>
+              <w:rPr>
+                <w:sz w:val="24"/>
+                <w:szCs w:val="28"/>
+              </w:rPr>
+              <w:t>1 damage</w:t>
+            </w:r>
+          </w:p>
+        </w:tc>
+        <w:tc>
+          <w:tcPr>
+            <w:tcW w:w="2078" w:type="dxa"/>
+          </w:tcPr>
+          <w:p>
+            <w:pPr>
+              <w:pStyle w:val="ListParagraph"/>
+              <w:ind w:left="0"/>
+              <w:rPr>
+                <w:sz w:val="24"/>
+                <w:szCs w:val="28"/>
+              </w:rPr>
+            </w:pPr>
+            <w:r>
+              <w:rPr>
+                <w:sz w:val="24"/>
+                <w:szCs w:val="28"/>
+              </w:rPr>
+              <w:t xml:space="preserve">1 </w:t>
+            </w:r>
+            <w:proofErr w:type="gramStart"/>
+            <w:r>
+              <w:rPr>
+                <w:sz w:val="24"/>
+                <w:szCs w:val="28"/>
+              </w:rPr>
+              <w:t>shots</w:t>
+            </w:r>
+            <w:proofErr w:type="gramEnd"/>
+          </w:p>
+        </w:tc>
+        <w:tc>
+          <w:tcPr>
+            <w:tcW w:w="2093" w:type="dxa"/>
+          </w:tcPr>
+          <w:p>
+            <w:pPr>
+              <w:pStyle w:val="ListParagraph"/>
+              <w:ind w:left="0"/>
+              <w:rPr>
+                <w:sz w:val="24"/>
+                <w:szCs w:val="28"/>
+              </w:rPr>
+            </w:pPr>
+            <w:r>
+              <w:rPr>
+                <w:sz w:val="24"/>
+                <w:szCs w:val="28"/>
+              </w:rPr>
+              <w:t>Default weapon</w:t>
+            </w:r>
+          </w:p>
+        </w:tc>
+      </w:tr>
+      <w:tr>
+        <w:tc>
+          <w:tcPr>
+            <w:tcW w:w="2047" w:type="dxa"/>
+          </w:tcPr>
+          <w:p>
+            <w:pPr>
+              <w:pStyle w:val="ListParagraph"/>
+              <w:ind w:left="0"/>
+              <w:rPr>
+                <w:sz w:val="24"/>
+                <w:szCs w:val="28"/>
+              </w:rPr>
+            </w:pPr>
+            <w:r>
+              <w:rPr>
+                <w:sz w:val="24"/>
+                <w:szCs w:val="28"/>
+              </w:rPr>
+              <w:t>Dual Revolver</w:t>
+            </w:r>
+          </w:p>
+        </w:tc>
+        <w:tc>
+          <w:tcPr>
+            <w:tcW w:w="2078" w:type="dxa"/>
+          </w:tcPr>
+          <w:p>
+            <w:pPr>
+              <w:pStyle w:val="ListParagraph"/>
+              <w:ind w:left="0"/>
+              <w:rPr>
+                <w:sz w:val="24"/>
+                <w:szCs w:val="28"/>
+              </w:rPr>
+            </w:pPr>
+            <w:r>
+              <w:rPr>
+                <w:sz w:val="24"/>
+                <w:szCs w:val="28"/>
+              </w:rPr>
+              <w:t>1 damage</w:t>
+            </w:r>
+          </w:p>
+        </w:tc>
+        <w:tc>
+          <w:tcPr>
+            <w:tcW w:w="2078" w:type="dxa"/>
+          </w:tcPr>
+          <w:p>
+            <w:pPr>
+              <w:pStyle w:val="ListParagraph"/>
+              <w:ind w:left="0"/>
+              <w:rPr>
+                <w:sz w:val="24"/>
+                <w:szCs w:val="28"/>
+              </w:rPr>
+            </w:pPr>
+            <w:r>
+              <w:rPr>
+                <w:sz w:val="24"/>
+                <w:szCs w:val="28"/>
+              </w:rPr>
+              <w:t>2 shots</w:t>
+            </w:r>
+          </w:p>
+        </w:tc>
+        <w:tc>
+          <w:tcPr>
+            <w:tcW w:w="2093" w:type="dxa"/>
+          </w:tcPr>
+          <w:p>
+            <w:pPr>
+              <w:pStyle w:val="ListParagraph"/>
+              <w:ind w:left="0"/>
+              <w:rPr>
+                <w:sz w:val="24"/>
+                <w:szCs w:val="28"/>
+              </w:rPr>
+            </w:pPr>
+            <w:r>
+              <w:rPr>
+                <w:sz w:val="24"/>
+                <w:szCs w:val="28"/>
+              </w:rPr>
+              <w:t>Pickup</w:t>
+            </w:r>
+          </w:p>
+        </w:tc>
+      </w:tr>
+      <w:tr>
+        <w:tc>
+          <w:tcPr>
+            <w:tcW w:w="2047" w:type="dxa"/>
+          </w:tcPr>
+          <w:p>
+            <w:pPr>
+              <w:pStyle w:val="ListParagraph"/>
+              <w:ind w:left="0"/>
+              <w:rPr>
+                <w:sz w:val="24"/>
+                <w:szCs w:val="28"/>
+              </w:rPr>
+            </w:pPr>
+            <w:r>
+              <w:rPr>
+                <w:sz w:val="24"/>
+                <w:szCs w:val="28"/>
+              </w:rPr>
+              <w:t>Shotgun</w:t>
+            </w:r>
+          </w:p>
+        </w:tc>
+        <w:tc>
+          <w:tcPr>
+            <w:tcW w:w="2078" w:type="dxa"/>
+          </w:tcPr>
+          <w:p>
+            <w:pPr>
+              <w:pStyle w:val="ListParagraph"/>
+              <w:ind w:left="0"/>
+              <w:rPr>
+                <w:sz w:val="24"/>
+                <w:szCs w:val="28"/>
+              </w:rPr>
+            </w:pPr>
+            <w:r>
+              <w:rPr>
+                <w:sz w:val="24"/>
+                <w:szCs w:val="28"/>
+              </w:rPr>
+              <w:t>1 damage</w:t>
+            </w:r>
+          </w:p>
+        </w:tc>
+        <w:tc>
+          <w:tcPr>
+            <w:tcW w:w="2078" w:type="dxa"/>
+          </w:tcPr>
+          <w:p>
+            <w:pPr>
+              <w:pStyle w:val="ListParagraph"/>
+              <w:ind w:left="0"/>
+              <w:rPr>
+                <w:sz w:val="24"/>
+                <w:szCs w:val="28"/>
+              </w:rPr>
+            </w:pPr>
+            <w:r>
+              <w:rPr>
+                <w:sz w:val="24"/>
+                <w:szCs w:val="28"/>
+              </w:rPr>
+              <w:t>3 shots</w:t>
+            </w:r>
+          </w:p>
+        </w:tc>
+        <w:tc>
+          <w:tcPr>
+            <w:tcW w:w="2093" w:type="dxa"/>
+          </w:tcPr>
+          <w:p>
+            <w:pPr>
+              <w:pStyle w:val="ListParagraph"/>
+              <w:ind w:left="0"/>
+              <w:rPr>
+                <w:sz w:val="24"/>
+                <w:szCs w:val="28"/>
+              </w:rPr>
+            </w:pPr>
+            <w:r>
+              <w:rPr>
+                <w:sz w:val="24"/>
+                <w:szCs w:val="28"/>
+              </w:rPr>
+              <w:t>Pickup</w:t>
+            </w:r>
+          </w:p>
+        </w:tc>
+      </w:tr>
+      <w:tr>
+        <w:tc>
+          <w:tcPr>
+            <w:tcW w:w="2047" w:type="dxa"/>
+          </w:tcPr>
+          <w:p>
+            <w:pPr>
+              <w:pStyle w:val="ListParagraph"/>
+              <w:ind w:left="0"/>
+              <w:rPr>
+                <w:sz w:val="24"/>
+                <w:szCs w:val="28"/>
+              </w:rPr>
+            </w:pPr>
+            <w:r>
+              <w:rPr>
+                <w:sz w:val="24"/>
+                <w:szCs w:val="28"/>
+              </w:rPr>
+              <w:t>Bandage</w:t>
+            </w:r>
+          </w:p>
+        </w:tc>
+        <w:tc>
+          <w:tcPr>
+            <w:tcW w:w="2078" w:type="dxa"/>
+          </w:tcPr>
+          <w:p>
+            <w:pPr>
+              <w:pStyle w:val="ListParagraph"/>
+              <w:ind w:left="0"/>
+              <w:rPr>
+                <w:sz w:val="24"/>
+                <w:szCs w:val="28"/>
+              </w:rPr>
+            </w:pPr>
+            <w:r>
+              <w:rPr>
+                <w:sz w:val="24"/>
+                <w:szCs w:val="28"/>
+              </w:rPr>
+              <w:t>1 heal</w:t>
+            </w:r>
+          </w:p>
+        </w:tc>
+        <w:tc>
+          <w:tcPr>
+            <w:tcW w:w="2078" w:type="dxa"/>
+          </w:tcPr>
+          <w:p>
+            <w:pPr>
+              <w:pStyle w:val="ListParagraph"/>
+              <w:ind w:left="0"/>
+              <w:rPr>
+                <w:sz w:val="24"/>
+                <w:szCs w:val="28"/>
+              </w:rPr>
+            </w:pPr>
+            <w:r>
+              <w:rPr>
+                <w:sz w:val="24"/>
+                <w:szCs w:val="28"/>
+              </w:rPr>
+              <w:t>--------</w:t>
+            </w:r>
+          </w:p>
+        </w:tc>
+        <w:tc>
+          <w:tcPr>
+            <w:tcW w:w="2093" w:type="dxa"/>
+          </w:tcPr>
+          <w:p>
+            <w:pPr>
+              <w:pStyle w:val="ListParagraph"/>
+              <w:ind w:left="0"/>
+              <w:rPr>
+                <w:sz w:val="24"/>
+                <w:szCs w:val="28"/>
+              </w:rPr>
+            </w:pPr>
+            <w:r>
+              <w:rPr>
+                <w:sz w:val="24"/>
+                <w:szCs w:val="28"/>
+              </w:rPr>
+              <w:t>Pickup</w:t>
+            </w:r>
+          </w:p>
+        </w:tc>
+      </w:tr>
+      <w:tr>
+        <w:tc>
+          <w:tcPr>
+            <w:tcW w:w="2047" w:type="dxa"/>
+          </w:tcPr>
+          <w:p>
+            <w:pPr>
+              <w:pStyle w:val="ListParagraph"/>
+              <w:ind w:left="0"/>
+              <w:rPr>
+                <w:sz w:val="24"/>
+                <w:szCs w:val="28"/>
+              </w:rPr>
+            </w:pPr>
+            <w:r>
+              <w:rPr>
+                <w:sz w:val="24"/>
+                <w:szCs w:val="28"/>
+              </w:rPr>
+              <w:t>Molotov</w:t>
+            </w:r>
+          </w:p>
+        </w:tc>
+        <w:tc>
+          <w:tcPr>
+            <w:tcW w:w="2078" w:type="dxa"/>
+          </w:tcPr>
+          <w:p>
+            <w:pPr>
+              <w:pStyle w:val="ListParagraph"/>
+              <w:ind w:left="0"/>
+              <w:rPr>
+                <w:sz w:val="24"/>
+                <w:szCs w:val="28"/>
+              </w:rPr>
+            </w:pPr>
+            <w:r>
+              <w:rPr>
+                <w:sz w:val="24"/>
+                <w:szCs w:val="28"/>
+              </w:rPr>
+              <w:t>5 area size</w:t>
+            </w:r>
+          </w:p>
+        </w:tc>
+        <w:tc>
+          <w:tcPr>
+            <w:tcW w:w="2078" w:type="dxa"/>
+          </w:tcPr>
+          <w:p>
+            <w:pPr>
+              <w:pStyle w:val="ListParagraph"/>
+              <w:ind w:left="0"/>
+              <w:rPr>
+                <w:sz w:val="24"/>
+                <w:szCs w:val="28"/>
+              </w:rPr>
+            </w:pPr>
+            <w:r>
+              <w:rPr>
+                <w:sz w:val="24"/>
+                <w:szCs w:val="28"/>
+              </w:rPr>
+              <w:t>1 damage / time</w:t>
+            </w:r>
+          </w:p>
+        </w:tc>
+        <w:tc>
+          <w:tcPr>
+            <w:tcW w:w="2093" w:type="dxa"/>
+          </w:tcPr>
+          <w:p>
+            <w:pPr>
+              <w:pStyle w:val="ListParagraph"/>
+              <w:ind w:left="0"/>
+              <w:rPr>
+                <w:sz w:val="24"/>
+                <w:szCs w:val="28"/>
+              </w:rPr>
+            </w:pPr>
+            <w:r>
+              <w:rPr>
+                <w:sz w:val="24"/>
+                <w:szCs w:val="28"/>
+              </w:rPr>
+              <w:t>Pickup</w:t>
+            </w:r>
+          </w:p>
+        </w:tc>
+      </w:tr>
+    </w:tbl>
+    <w:p>
+      <w:pPr>
+        <w:pStyle w:val="ListParagraph"/>
+        <w:rPr>
+          <w:sz w:val="24"/>
+          <w:szCs w:val="28"/>
+        </w:rPr>
+      </w:pPr>
+    </w:p>
+    <w:p>
+      <w:pPr>
+        <w:pStyle w:val="ListParagraph"/>
+        <w:numPr>
+          <w:ilvl w:val="0"/>
+          <w:numId w:val="2"/>
+        </w:numPr>
+        <w:rPr>
+          <w:b/>
+          <w:sz w:val="28"/>
+          <w:szCs w:val="28"/>
+        </w:rPr>
+      </w:pPr>
+      <w:r>
+        <w:rPr>
+          <w:b/>
+          <w:sz w:val="28"/>
+          <w:szCs w:val="28"/>
+        </w:rPr>
+        <w:t>Game Flow</w:t>
+      </w:r>
+    </w:p>
+    <w:p>
+      <w:pPr>
+        <w:pStyle w:val="ListParagraph"/>
+        <w:numPr>
           <w:ilvl w:val="1"/>
           <w:numId w:val="2"/>
         </w:numPr>
@@ -4343,8 +5386,52 @@
           <w:sz w:val="28"/>
           <w:szCs w:val="28"/>
         </w:rPr>
-        <w:t>??</w:t>
-      </w:r>
+        <w:t>Level Structure</w:t>
+      </w:r>
+    </w:p>
+    <w:p>
+      <w:pPr>
+        <w:pStyle w:val="ListParagraph"/>
+        <w:numPr>
+          <w:ilvl w:val="0"/>
+          <w:numId w:val="3"/>
+        </w:numPr>
+        <w:rPr>
+          <w:b/>
+          <w:sz w:val="28"/>
+          <w:szCs w:val="28"/>
+        </w:rPr>
+      </w:pPr>
+      <w:proofErr w:type="spellStart"/>
+      <w:r>
+        <w:rPr>
+          <w:sz w:val="24"/>
+          <w:szCs w:val="28"/>
+        </w:rPr>
+        <w:t>StateManager.cs</w:t>
+      </w:r>
+      <w:proofErr w:type="spellEnd"/>
+      <w:r>
+        <w:rPr>
+          <w:sz w:val="24"/>
+          <w:szCs w:val="28"/>
+        </w:rPr>
+        <w:t xml:space="preserve"> will exist over all scenes</w:t>
+      </w:r>
+    </w:p>
+    <w:p>
+      <w:pPr>
+        <w:pStyle w:val="ListParagraph"/>
+        <w:numPr>
+          <w:ilvl w:val="0"/>
+          <w:numId w:val="3"/>
+        </w:numPr>
+        <w:rPr>
+          <w:b/>
+          <w:sz w:val="28"/>
+          <w:szCs w:val="28"/>
+        </w:rPr>
+      </w:pPr>
     </w:p>
     <w:p>
       <w:pPr>
@@ -4365,7 +5452,178 @@
           <w:sz w:val="28"/>
           <w:szCs w:val="28"/>
         </w:rPr>
-        <w:t>??</w:t>
+        <w:t>Objectives</w:t>
+      </w:r>
+    </w:p>
+    <w:p>
+      <w:pPr>
+        <w:pStyle w:val="ListParagraph"/>
+        <w:numPr>
+          <w:ilvl w:val="0"/>
+          <w:numId w:val="3"/>
+        </w:numPr>
+        <w:rPr>
+          <w:sz w:val="24"/>
+          <w:szCs w:val="28"/>
+        </w:rPr>
+      </w:pPr>
+      <w:r>
+        <w:rPr>
+          <w:sz w:val="24"/>
+          <w:szCs w:val="28"/>
+        </w:rPr>
+        <w:t>Shoot to defeat your opponent</w:t>
+      </w:r>
+    </w:p>
+    <w:p>
+      <w:pPr>
+        <w:pStyle w:val="ListParagraph"/>
+        <w:numPr>
+          <w:ilvl w:val="0"/>
+          <w:numId w:val="3"/>
+        </w:numPr>
+        <w:rPr>
+          <w:sz w:val="24"/>
+          <w:szCs w:val="28"/>
+        </w:rPr>
+      </w:pPr>
+      <w:r>
+        <w:rPr>
+          <w:sz w:val="24"/>
+          <w:szCs w:val="28"/>
+        </w:rPr>
+        <w:lastRenderedPageBreak/>
+        <w:t>Win and archive bragging rights the ultimate accomplishment</w:t>
+      </w:r>
+    </w:p>
+    <w:p>
+      <w:pPr>
+        <w:pStyle w:val="ListParagraph"/>
+        <w:numPr>
+          <w:ilvl w:val="0"/>
+          <w:numId w:val="2"/>
+        </w:numPr>
+        <w:rPr>
+          <w:b/>
+          <w:sz w:val="28"/>
+          <w:szCs w:val="28"/>
+        </w:rPr>
+      </w:pPr>
+      <w:r>
+        <w:rPr>
+          <w:b/>
+          <w:sz w:val="28"/>
+          <w:szCs w:val="28"/>
+        </w:rPr>
+        <w:t>Levels</w:t>
+      </w:r>
+    </w:p>
+    <w:p>
+      <w:pPr>
+        <w:pStyle w:val="ListParagraph"/>
+        <w:numPr>
+          <w:ilvl w:val="0"/>
+          <w:numId w:val="3"/>
+        </w:numPr>
+        <w:rPr>
+          <w:sz w:val="24"/>
+          <w:szCs w:val="28"/>
+        </w:rPr>
+      </w:pPr>
+      <w:r>
+        <w:rPr>
+          <w:sz w:val="24"/>
+          <w:szCs w:val="28"/>
+        </w:rPr>
+        <w:t>One map iteration for the time being and the possible addition of more later, mostly TBD</w:t>
+      </w:r>
+    </w:p>
+    <w:p>
+      <w:pPr>
+        <w:pStyle w:val="ListParagraph"/>
+        <w:numPr>
+          <w:ilvl w:val="0"/>
+          <w:numId w:val="2"/>
+        </w:numPr>
+        <w:rPr>
+          <w:b/>
+          <w:sz w:val="28"/>
+          <w:szCs w:val="28"/>
+        </w:rPr>
+      </w:pPr>
+      <w:r>
+        <w:rPr>
+          <w:b/>
+          <w:sz w:val="28"/>
+          <w:szCs w:val="28"/>
+        </w:rPr>
+        <w:t>Interface</w:t>
+      </w:r>
+    </w:p>
+    <w:p>
+      <w:pPr>
+        <w:pStyle w:val="ListParagraph"/>
+        <w:rPr>
+          <w:b/>
+          <w:sz w:val="28"/>
+          <w:szCs w:val="28"/>
+        </w:rPr>
+      </w:pPr>
+      <w:r>
+        <w:rPr>
+          <w:b/>
+          <w:noProof/>
+          <w:sz w:val="28"/>
+          <w:szCs w:val="28"/>
+        </w:rPr>
+        <w:drawing>
+          <wp:inline distT="0" distB="0" distL="0" distR="0" wp14:anchorId="0A0A3F4C" wp14:editId="63BF9ACB">
+            <wp:extent cx="5731510" cy="4223385"/>
+            <wp:effectExtent l="0" t="0" r="2540" b="5715"/>
+            <wp:docPr id="3" name="Picture 3" descr="C:\Users\s171976\Downloads\InterfaceFlow.png"/>
+            <wp:cNvGraphicFramePr>
+              <a:graphicFrameLocks xmlns:a="http://schemas.openxmlformats.org/drawingml/2006/main" noChangeAspect="1"/>
+            </wp:cNvGraphicFramePr>
+            <a:graphic xmlns:a="http://schemas.openxmlformats.org/drawingml/2006/main">
+              <a:graphicData uri="http://schemas.openxmlformats.org/drawingml/2006/picture">
+                <pic:pic xmlns:pic="http://schemas.openxmlformats.org/drawingml/2006/picture">
+                  <pic:nvPicPr>
+                    <pic:cNvPr id="0" name="Picture 1" descr="C:\Users\s171976\Downloads\InterfaceFlow.png"/>
+                    <pic:cNvPicPr>
+                      <a:picLocks noChangeAspect="1" noChangeArrowheads="1"/>
+                    </pic:cNvPicPr>
+                  </pic:nvPicPr>
+                  <pic:blipFill>
+                    <a:blip r:embed="rId7">
+                      <a:extLst>
+                        <a:ext uri="{28A0092B-C50C-407E-A947-70E740481C1C}">
+                          <a14:useLocalDpi xmlns:a14="http://schemas.microsoft.com/office/drawing/2010/main" val="0"/>
+                        </a:ext>
+                      </a:extLst>
+                    </a:blip>
+                    <a:srcRect/>
+                    <a:stretch>
+                      <a:fillRect/>
+                    </a:stretch>
+                  </pic:blipFill>
+                  <pic:spPr bwMode="auto">
+                    <a:xfrm>
+                      <a:off x="0" y="0"/>
+                      <a:ext cx="5731510" cy="4223385"/>
+                    </a:xfrm>
+                    <a:prstGeom prst="rect">
+                      <a:avLst/>
+                    </a:prstGeom>
+                    <a:noFill/>
+                    <a:ln>
+                      <a:noFill/>
+                    </a:ln>
+                  </pic:spPr>
+                </pic:pic>
+              </a:graphicData>
+            </a:graphic>
+          </wp:inline>
+        </w:drawing>
       </w:r>
     </w:p>
     <w:p>
@@ -4387,96 +5645,61 @@
           <w:sz w:val="28"/>
           <w:szCs w:val="28"/>
         </w:rPr>
-        <w:t>??</w:t>
-      </w:r>
-    </w:p>
-    <w:p>
-      <w:pPr>
-        <w:pStyle w:val="ListParagraph"/>
-        <w:numPr>
-          <w:ilvl w:val="0"/>
-          <w:numId w:val="2"/>
-        </w:numPr>
-        <w:rPr>
-          <w:b/>
-          <w:sz w:val="28"/>
-          <w:szCs w:val="28"/>
-        </w:rPr>
-      </w:pPr>
-      <w:r>
-        <w:rPr>
-          <w:b/>
-          <w:sz w:val="28"/>
-          <w:szCs w:val="28"/>
-        </w:rPr>
-        <w:t>Graphics</w:t>
-      </w:r>
-    </w:p>
-    <w:p>
-      <w:pPr>
-        <w:pStyle w:val="ListParagraph"/>
-        <w:numPr>
-          <w:ilvl w:val="0"/>
-          <w:numId w:val="2"/>
-        </w:numPr>
-        <w:rPr>
-          <w:b/>
-          <w:sz w:val="28"/>
-          <w:szCs w:val="28"/>
-        </w:rPr>
-      </w:pPr>
-      <w:r>
-        <w:rPr>
-          <w:b/>
-          <w:sz w:val="28"/>
-          <w:szCs w:val="28"/>
-        </w:rPr>
-        <w:t>Physics</w:t>
-      </w:r>
-    </w:p>
-    <w:p>
-      <w:pPr>
-        <w:pStyle w:val="ListParagraph"/>
-        <w:numPr>
-          <w:ilvl w:val="0"/>
-          <w:numId w:val="2"/>
-        </w:numPr>
-        <w:rPr>
-          <w:b/>
-          <w:sz w:val="28"/>
-          <w:szCs w:val="28"/>
-        </w:rPr>
-      </w:pPr>
-      <w:r>
-        <w:rPr>
-          <w:b/>
-          <w:sz w:val="28"/>
-          <w:szCs w:val="28"/>
-        </w:rPr>
-        <w:t>Items</w:t>
-      </w:r>
-    </w:p>
-    <w:p>
-      <w:pPr>
-        <w:pStyle w:val="ListParagraph"/>
-        <w:numPr>
-          <w:ilvl w:val="0"/>
-          <w:numId w:val="2"/>
-        </w:numPr>
-        <w:rPr>
-          <w:b/>
-          <w:sz w:val="28"/>
-          <w:szCs w:val="28"/>
-        </w:rPr>
-      </w:pPr>
-      <w:r>
-        <w:rPr>
-          <w:b/>
-          <w:sz w:val="28"/>
-          <w:szCs w:val="28"/>
-        </w:rPr>
-        <w:t>Game Flow</w:t>
-      </w:r>
+        <w:t>Menu</w:t>
+      </w:r>
+    </w:p>
+    <w:p>
+      <w:pPr>
+        <w:pStyle w:val="ListParagraph"/>
+        <w:numPr>
+          <w:ilvl w:val="0"/>
+          <w:numId w:val="3"/>
+        </w:numPr>
+        <w:rPr>
+          <w:sz w:val="24"/>
+          <w:szCs w:val="28"/>
+        </w:rPr>
+      </w:pPr>
+      <w:r>
+        <w:rPr>
+          <w:sz w:val="24"/>
+          <w:szCs w:val="28"/>
+        </w:rPr>
+        <w:t>2d interface for main and pause menus</w:t>
+      </w:r>
+    </w:p>
+    <w:p>
+      <w:pPr>
+        <w:pStyle w:val="ListParagraph"/>
+        <w:numPr>
+          <w:ilvl w:val="0"/>
+          <w:numId w:val="3"/>
+        </w:numPr>
+        <w:rPr>
+          <w:sz w:val="24"/>
+          <w:szCs w:val="28"/>
+        </w:rPr>
+      </w:pPr>
+      <w:r>
+        <w:rPr>
+          <w:sz w:val="24"/>
+          <w:szCs w:val="28"/>
+        </w:rPr>
+        <w:t>Mouse will be used to travel in the menus, will do research on being able to do this with a console controller.</w:t>
+      </w:r>
+    </w:p>
+    <w:p>
+      <w:pPr>
+        <w:pStyle w:val="ListParagraph"/>
+        <w:numPr>
+          <w:ilvl w:val="0"/>
+          <w:numId w:val="3"/>
+        </w:numPr>
+        <w:rPr>
+          <w:sz w:val="24"/>
+          <w:szCs w:val="28"/>
+        </w:rPr>
+      </w:pPr>
     </w:p>
     <w:p>
       <w:pPr>
@@ -4497,7 +5720,27 @@
           <w:sz w:val="28"/>
           <w:szCs w:val="28"/>
         </w:rPr>
-        <w:t>Level Structure</w:t>
+        <w:t>Camera</w:t>
+      </w:r>
+    </w:p>
+    <w:p>
+      <w:pPr>
+        <w:pStyle w:val="ListParagraph"/>
+        <w:numPr>
+          <w:ilvl w:val="0"/>
+          <w:numId w:val="3"/>
+        </w:numPr>
+        <w:rPr>
+          <w:sz w:val="24"/>
+          <w:szCs w:val="28"/>
+        </w:rPr>
+      </w:pPr>
+      <w:r>
+        <w:rPr>
+          <w:sz w:val="24"/>
+          <w:szCs w:val="28"/>
+        </w:rPr>
+        <w:t xml:space="preserve">In 1v1 map the camera is locked stationary </w:t>
       </w:r>
     </w:p>
     <w:p>
@@ -4519,8 +5762,422 @@
           <w:sz w:val="28"/>
           <w:szCs w:val="28"/>
         </w:rPr>
+        <w:t>Controls</w:t>
+      </w:r>
+    </w:p>
+    <w:p>
+      <w:pPr>
+        <w:pStyle w:val="ListParagraph"/>
+        <w:numPr>
+          <w:ilvl w:val="0"/>
+          <w:numId w:val="3"/>
+        </w:numPr>
+        <w:rPr>
+          <w:sz w:val="24"/>
+          <w:szCs w:val="28"/>
+        </w:rPr>
+      </w:pPr>
+      <w:r>
+        <w:rPr>
+          <w:sz w:val="24"/>
+          <w:szCs w:val="28"/>
+        </w:rPr>
+        <w:t>Console controller will be the input device we use</w:t>
+      </w:r>
+    </w:p>
+    <w:p>
+      <w:pPr>
+        <w:pStyle w:val="ListParagraph"/>
+        <w:numPr>
+          <w:ilvl w:val="0"/>
+          <w:numId w:val="3"/>
+        </w:numPr>
+        <w:rPr>
+          <w:sz w:val="24"/>
+          <w:szCs w:val="28"/>
+        </w:rPr>
+      </w:pPr>
+      <w:r>
+        <w:rPr>
+          <w:sz w:val="24"/>
+          <w:szCs w:val="28"/>
+        </w:rPr>
+        <w:t>Left joystick for movement</w:t>
+      </w:r>
+    </w:p>
+    <w:p>
+      <w:pPr>
+        <w:pStyle w:val="ListParagraph"/>
+        <w:numPr>
+          <w:ilvl w:val="0"/>
+          <w:numId w:val="3"/>
+        </w:numPr>
+        <w:rPr>
+          <w:sz w:val="24"/>
+          <w:szCs w:val="28"/>
+        </w:rPr>
+      </w:pPr>
+      <w:r>
+        <w:rPr>
+          <w:sz w:val="24"/>
+          <w:szCs w:val="28"/>
+        </w:rPr>
+        <w:t>Right joystick for aiming</w:t>
+      </w:r>
+    </w:p>
+    <w:p>
+      <w:pPr>
+        <w:pStyle w:val="ListParagraph"/>
+        <w:numPr>
+          <w:ilvl w:val="0"/>
+          <w:numId w:val="3"/>
+        </w:numPr>
+        <w:rPr>
+          <w:sz w:val="24"/>
+          <w:szCs w:val="28"/>
+        </w:rPr>
+      </w:pPr>
+      <w:r>
+        <w:rPr>
+          <w:sz w:val="24"/>
+          <w:szCs w:val="28"/>
+        </w:rPr>
+        <w:t>Right bumper button for shooting</w:t>
+      </w:r>
+    </w:p>
+    <w:p>
+      <w:pPr>
+        <w:pStyle w:val="ListParagraph"/>
+        <w:numPr>
+          <w:ilvl w:val="0"/>
+          <w:numId w:val="3"/>
+        </w:numPr>
+        <w:rPr>
+          <w:sz w:val="24"/>
+          <w:szCs w:val="28"/>
+        </w:rPr>
+      </w:pPr>
+      <w:r>
+        <w:rPr>
+          <w:sz w:val="24"/>
+          <w:szCs w:val="28"/>
+        </w:rPr>
+        <w:t>Left bumper button for throw Molotov</w:t>
+      </w:r>
+    </w:p>
+    <w:p>
+      <w:pPr>
+        <w:pStyle w:val="ListParagraph"/>
+        <w:numPr>
+          <w:ilvl w:val="0"/>
+          <w:numId w:val="2"/>
+        </w:numPr>
+        <w:rPr>
+          <w:b/>
+          <w:sz w:val="28"/>
+          <w:szCs w:val="28"/>
+        </w:rPr>
+      </w:pPr>
+      <w:r>
+        <w:rPr>
+          <w:b/>
+          <w:sz w:val="28"/>
+          <w:szCs w:val="28"/>
+        </w:rPr>
+        <w:t>External File Formats</w:t>
+      </w:r>
+    </w:p>
+    <w:p>
+      <w:pPr>
+        <w:pStyle w:val="ListParagraph"/>
+        <w:numPr>
+          <w:ilvl w:val="0"/>
+          <w:numId w:val="3"/>
+        </w:numPr>
+        <w:rPr>
+          <w:sz w:val="24"/>
+          <w:szCs w:val="28"/>
+        </w:rPr>
+      </w:pPr>
+      <w:r>
+        <w:rPr>
+          <w:sz w:val="24"/>
+          <w:szCs w:val="28"/>
+        </w:rPr>
+        <w:t>TBD</w:t>
+      </w:r>
+    </w:p>
+    <w:p>
+      <w:pPr>
+        <w:pStyle w:val="ListParagraph"/>
+        <w:numPr>
+          <w:ilvl w:val="0"/>
+          <w:numId w:val="2"/>
+        </w:numPr>
+        <w:rPr>
+          <w:b/>
+          <w:sz w:val="28"/>
+          <w:szCs w:val="28"/>
+        </w:rPr>
+      </w:pPr>
+      <w:r>
+        <w:rPr>
+          <w:b/>
+          <w:sz w:val="28"/>
+          <w:szCs w:val="28"/>
+        </w:rPr>
+        <w:t>Audio</w:t>
+      </w:r>
+      <w:r>
+        <w:rPr>
+          <w:b/>
+          <w:sz w:val="28"/>
+          <w:szCs w:val="28"/>
+        </w:rPr>
+        <w:t xml:space="preserve"> </w:t>
+      </w:r>
+    </w:p>
+    <w:p>
+      <w:pPr>
+        <w:pStyle w:val="ListParagraph"/>
+        <w:numPr>
+          <w:ilvl w:val="0"/>
+          <w:numId w:val="3"/>
+        </w:numPr>
+        <w:rPr>
+          <w:sz w:val="24"/>
+          <w:szCs w:val="28"/>
+        </w:rPr>
+      </w:pPr>
+      <w:r>
+        <w:rPr>
+          <w:sz w:val="24"/>
+          <w:szCs w:val="28"/>
+        </w:rPr>
         <w:lastRenderedPageBreak/>
-        <w:t>Objectives</w:t>
+        <w:t>Shoot</w:t>
+      </w:r>
+      <w:r>
+        <w:rPr>
+          <w:sz w:val="24"/>
+          <w:szCs w:val="28"/>
+        </w:rPr>
+        <w:t>ing</w:t>
+      </w:r>
+      <w:r>
+        <w:rPr>
+          <w:sz w:val="24"/>
+          <w:szCs w:val="28"/>
+        </w:rPr>
+        <w:t xml:space="preserve"> audio </w:t>
+      </w:r>
+      <w:r>
+        <w:rPr>
+          <w:sz w:val="24"/>
+          <w:szCs w:val="28"/>
+        </w:rPr>
+        <w:t>(rev</w:t>
+      </w:r>
+      <w:r>
+        <w:rPr>
+          <w:sz w:val="24"/>
+          <w:szCs w:val="28"/>
+        </w:rPr>
+        <w:t>olver and shotgun</w:t>
+      </w:r>
+      <w:r>
+        <w:rPr>
+          <w:sz w:val="24"/>
+          <w:szCs w:val="28"/>
+        </w:rPr>
+        <w:t>)</w:t>
+      </w:r>
+    </w:p>
+    <w:p>
+      <w:pPr>
+        <w:pStyle w:val="ListParagraph"/>
+        <w:numPr>
+          <w:ilvl w:val="0"/>
+          <w:numId w:val="3"/>
+        </w:numPr>
+        <w:rPr>
+          <w:sz w:val="24"/>
+          <w:szCs w:val="28"/>
+        </w:rPr>
+      </w:pPr>
+      <w:r>
+        <w:rPr>
+          <w:sz w:val="24"/>
+          <w:szCs w:val="28"/>
+        </w:rPr>
+        <w:t xml:space="preserve">Movement </w:t>
+      </w:r>
+    </w:p>
+    <w:p>
+      <w:pPr>
+        <w:pStyle w:val="ListParagraph"/>
+        <w:numPr>
+          <w:ilvl w:val="0"/>
+          <w:numId w:val="3"/>
+        </w:numPr>
+        <w:rPr>
+          <w:sz w:val="24"/>
+          <w:szCs w:val="28"/>
+        </w:rPr>
+      </w:pPr>
+      <w:r>
+        <w:rPr>
+          <w:sz w:val="24"/>
+          <w:szCs w:val="28"/>
+        </w:rPr>
+        <w:t>Ricochet</w:t>
+      </w:r>
+    </w:p>
+    <w:p>
+      <w:pPr>
+        <w:pStyle w:val="ListParagraph"/>
+        <w:numPr>
+          <w:ilvl w:val="0"/>
+          <w:numId w:val="3"/>
+        </w:numPr>
+        <w:rPr>
+          <w:sz w:val="24"/>
+          <w:szCs w:val="28"/>
+        </w:rPr>
+      </w:pPr>
+      <w:r>
+        <w:rPr>
+          <w:sz w:val="24"/>
+          <w:szCs w:val="28"/>
+        </w:rPr>
+        <w:t>Reload</w:t>
+      </w:r>
+    </w:p>
+    <w:p>
+      <w:pPr>
+        <w:pStyle w:val="ListParagraph"/>
+        <w:numPr>
+          <w:ilvl w:val="0"/>
+          <w:numId w:val="3"/>
+        </w:numPr>
+        <w:rPr>
+          <w:sz w:val="24"/>
+          <w:szCs w:val="28"/>
+        </w:rPr>
+      </w:pPr>
+      <w:r>
+        <w:rPr>
+          <w:sz w:val="24"/>
+          <w:szCs w:val="28"/>
+        </w:rPr>
+        <w:t>Train movement</w:t>
+      </w:r>
+    </w:p>
+    <w:p>
+      <w:pPr>
+        <w:pStyle w:val="ListParagraph"/>
+        <w:numPr>
+          <w:ilvl w:val="0"/>
+          <w:numId w:val="3"/>
+        </w:numPr>
+        <w:rPr>
+          <w:sz w:val="24"/>
+          <w:szCs w:val="28"/>
+        </w:rPr>
+      </w:pPr>
+      <w:r>
+        <w:rPr>
+          <w:sz w:val="24"/>
+          <w:szCs w:val="28"/>
+        </w:rPr>
+        <w:t>Train smoke/steam</w:t>
+      </w:r>
+    </w:p>
+    <w:p>
+      <w:pPr>
+        <w:pStyle w:val="ListParagraph"/>
+        <w:numPr>
+          <w:ilvl w:val="0"/>
+          <w:numId w:val="3"/>
+        </w:numPr>
+        <w:rPr>
+          <w:sz w:val="24"/>
+          <w:szCs w:val="28"/>
+        </w:rPr>
+      </w:pPr>
+      <w:r>
+        <w:rPr>
+          <w:sz w:val="24"/>
+          <w:szCs w:val="28"/>
+        </w:rPr>
+        <w:t>Collectables falling</w:t>
+      </w:r>
+    </w:p>
+    <w:p>
+      <w:pPr>
+        <w:pStyle w:val="ListParagraph"/>
+        <w:numPr>
+          <w:ilvl w:val="0"/>
+          <w:numId w:val="3"/>
+        </w:numPr>
+        <w:rPr>
+          <w:sz w:val="24"/>
+          <w:szCs w:val="28"/>
+        </w:rPr>
+      </w:pPr>
+      <w:r>
+        <w:rPr>
+          <w:sz w:val="24"/>
+          <w:szCs w:val="28"/>
+        </w:rPr>
+        <w:t>Sandstorm tornado</w:t>
+      </w:r>
+    </w:p>
+    <w:p>
+      <w:pPr>
+        <w:pStyle w:val="ListParagraph"/>
+        <w:numPr>
+          <w:ilvl w:val="0"/>
+          <w:numId w:val="3"/>
+        </w:numPr>
+        <w:rPr>
+          <w:sz w:val="24"/>
+          <w:szCs w:val="28"/>
+        </w:rPr>
+      </w:pPr>
+      <w:r>
+        <w:rPr>
+          <w:sz w:val="24"/>
+          <w:szCs w:val="28"/>
+        </w:rPr>
+        <w:t>Wind ambience</w:t>
+      </w:r>
+    </w:p>
+    <w:p>
+      <w:pPr>
+        <w:pStyle w:val="ListParagraph"/>
+        <w:numPr>
+          <w:ilvl w:val="0"/>
+          <w:numId w:val="3"/>
+        </w:numPr>
+        <w:rPr>
+          <w:sz w:val="24"/>
+          <w:szCs w:val="28"/>
+        </w:rPr>
+      </w:pPr>
+      <w:r>
+        <w:rPr>
+          <w:sz w:val="24"/>
+          <w:szCs w:val="28"/>
+        </w:rPr>
+        <w:t>Background audio</w:t>
+      </w:r>
+      <w:r>
+        <w:rPr>
+          <w:sz w:val="24"/>
+          <w:szCs w:val="28"/>
+        </w:rPr>
+        <w:t xml:space="preserve"> </w:t>
       </w:r>
     </w:p>
     <w:p>
@@ -4542,7 +6199,7 @@
           <w:sz w:val="28"/>
           <w:szCs w:val="28"/>
         </w:rPr>
-        <w:t>Levels</w:t>
+        <w:t>Asset List</w:t>
       </w:r>
     </w:p>
     <w:p>
@@ -4564,162 +6221,182 @@
           <w:sz w:val="28"/>
           <w:szCs w:val="28"/>
         </w:rPr>
-        <w:t>Interface</w:t>
-      </w:r>
-    </w:p>
-    <w:p>
-      <w:pPr>
-        <w:pStyle w:val="ListParagraph"/>
-        <w:numPr>
-          <w:ilvl w:val="1"/>
-          <w:numId w:val="2"/>
-        </w:numPr>
-        <w:rPr>
-          <w:b/>
-          <w:sz w:val="28"/>
-          <w:szCs w:val="28"/>
-        </w:rPr>
-      </w:pPr>
-      <w:r>
-        <w:rPr>
-          <w:b/>
-          <w:sz w:val="28"/>
-          <w:szCs w:val="28"/>
-        </w:rPr>
-        <w:t>Menu</w:t>
-      </w:r>
-    </w:p>
-    <w:p>
-      <w:pPr>
-        <w:pStyle w:val="ListParagraph"/>
-        <w:numPr>
-          <w:ilvl w:val="1"/>
-          <w:numId w:val="2"/>
-        </w:numPr>
-        <w:rPr>
-          <w:b/>
-          <w:sz w:val="28"/>
-          <w:szCs w:val="28"/>
-        </w:rPr>
-      </w:pPr>
-      <w:r>
-        <w:rPr>
-          <w:b/>
-          <w:sz w:val="28"/>
-          <w:szCs w:val="28"/>
-        </w:rPr>
-        <w:t>Camera</w:t>
-      </w:r>
-    </w:p>
-    <w:p>
-      <w:pPr>
-        <w:pStyle w:val="ListParagraph"/>
-        <w:numPr>
-          <w:ilvl w:val="1"/>
-          <w:numId w:val="2"/>
-        </w:numPr>
-        <w:rPr>
-          <w:b/>
-          <w:sz w:val="28"/>
-          <w:szCs w:val="28"/>
-        </w:rPr>
-      </w:pPr>
-      <w:r>
-        <w:rPr>
-          <w:b/>
-          <w:sz w:val="28"/>
-          <w:szCs w:val="28"/>
-        </w:rPr>
-        <w:t>Controls</w:t>
-      </w:r>
-    </w:p>
-    <w:p>
-      <w:pPr>
-        <w:pStyle w:val="ListParagraph"/>
-        <w:numPr>
-          <w:ilvl w:val="0"/>
-          <w:numId w:val="2"/>
-        </w:numPr>
-        <w:rPr>
-          <w:b/>
-          <w:sz w:val="28"/>
-          <w:szCs w:val="28"/>
-        </w:rPr>
-      </w:pPr>
-      <w:r>
-        <w:rPr>
-          <w:b/>
-          <w:sz w:val="28"/>
-          <w:szCs w:val="28"/>
-        </w:rPr>
-        <w:t>External File Formats</w:t>
-      </w:r>
-    </w:p>
-    <w:p>
-      <w:pPr>
-        <w:pStyle w:val="ListParagraph"/>
-        <w:numPr>
-          <w:ilvl w:val="0"/>
-          <w:numId w:val="2"/>
-        </w:numPr>
-        <w:rPr>
-          <w:b/>
-          <w:sz w:val="28"/>
-          <w:szCs w:val="28"/>
-        </w:rPr>
-      </w:pPr>
-      <w:r>
-        <w:rPr>
-          <w:b/>
-          <w:sz w:val="28"/>
-          <w:szCs w:val="28"/>
-        </w:rPr>
-        <w:t>Audio</w:t>
-      </w:r>
-    </w:p>
-    <w:p>
-      <w:pPr>
-        <w:pStyle w:val="ListParagraph"/>
-        <w:numPr>
-          <w:ilvl w:val="0"/>
-          <w:numId w:val="2"/>
-        </w:numPr>
-        <w:rPr>
-          <w:b/>
-          <w:sz w:val="28"/>
-          <w:szCs w:val="28"/>
-        </w:rPr>
-      </w:pPr>
-      <w:r>
-        <w:rPr>
-          <w:b/>
-          <w:sz w:val="28"/>
-          <w:szCs w:val="28"/>
-        </w:rPr>
-        <w:t>Asset List</w:t>
-      </w:r>
-    </w:p>
-    <w:p>
-      <w:pPr>
-        <w:pStyle w:val="ListParagraph"/>
-        <w:numPr>
-          <w:ilvl w:val="0"/>
-          <w:numId w:val="2"/>
-        </w:numPr>
-        <w:rPr>
-          <w:b/>
-          <w:sz w:val="28"/>
-          <w:szCs w:val="28"/>
-        </w:rPr>
-      </w:pPr>
-      <w:r>
-        <w:rPr>
-          <w:b/>
-          <w:sz w:val="28"/>
-          <w:szCs w:val="28"/>
-        </w:rPr>
         <w:t>Scripts</w:t>
       </w:r>
+    </w:p>
+    <w:p>
+      <w:pPr>
+        <w:pStyle w:val="ListParagraph"/>
+        <w:numPr>
+          <w:ilvl w:val="0"/>
+          <w:numId w:val="3"/>
+        </w:numPr>
+        <w:rPr>
+          <w:sz w:val="24"/>
+          <w:szCs w:val="28"/>
+        </w:rPr>
+      </w:pPr>
+      <w:r>
+        <w:rPr>
+          <w:sz w:val="24"/>
+          <w:szCs w:val="28"/>
+        </w:rPr>
+        <w:t xml:space="preserve">List of currently needed and accounted for .cs scripts: </w:t>
+      </w:r>
+    </w:p>
+    <w:p>
+      <w:pPr>
+        <w:pStyle w:val="ListParagraph"/>
+        <w:numPr>
+          <w:ilvl w:val="0"/>
+          <w:numId w:val="7"/>
+        </w:numPr>
+        <w:rPr>
+          <w:sz w:val="24"/>
+          <w:szCs w:val="28"/>
+        </w:rPr>
+      </w:pPr>
+      <w:proofErr w:type="spellStart"/>
+      <w:r>
+        <w:rPr>
+          <w:sz w:val="24"/>
+          <w:szCs w:val="28"/>
+        </w:rPr>
+        <w:t>PlayerController.cs</w:t>
+      </w:r>
+      <w:proofErr w:type="spellEnd"/>
+    </w:p>
+    <w:p>
+      <w:pPr>
+        <w:pStyle w:val="ListParagraph"/>
+        <w:numPr>
+          <w:ilvl w:val="0"/>
+          <w:numId w:val="7"/>
+        </w:numPr>
+        <w:rPr>
+          <w:sz w:val="24"/>
+          <w:szCs w:val="28"/>
+        </w:rPr>
+      </w:pPr>
+      <w:proofErr w:type="spellStart"/>
+      <w:r>
+        <w:rPr>
+          <w:sz w:val="24"/>
+          <w:szCs w:val="28"/>
+        </w:rPr>
+        <w:t>Bullet.cs</w:t>
+      </w:r>
+      <w:proofErr w:type="spellEnd"/>
+    </w:p>
+    <w:p>
+      <w:pPr>
+        <w:pStyle w:val="ListParagraph"/>
+        <w:numPr>
+          <w:ilvl w:val="0"/>
+          <w:numId w:val="7"/>
+        </w:numPr>
+        <w:rPr>
+          <w:sz w:val="24"/>
+          <w:szCs w:val="28"/>
+        </w:rPr>
+      </w:pPr>
+      <w:proofErr w:type="spellStart"/>
+      <w:r>
+        <w:rPr>
+          <w:sz w:val="24"/>
+          <w:szCs w:val="28"/>
+        </w:rPr>
+        <w:t>Train.cs</w:t>
+      </w:r>
+      <w:proofErr w:type="spellEnd"/>
+    </w:p>
+    <w:p>
+      <w:pPr>
+        <w:pStyle w:val="ListParagraph"/>
+        <w:numPr>
+          <w:ilvl w:val="0"/>
+          <w:numId w:val="7"/>
+        </w:numPr>
+        <w:rPr>
+          <w:sz w:val="24"/>
+          <w:szCs w:val="28"/>
+        </w:rPr>
+      </w:pPr>
+      <w:proofErr w:type="spellStart"/>
+      <w:r>
+        <w:rPr>
+          <w:sz w:val="24"/>
+          <w:szCs w:val="28"/>
+        </w:rPr>
+        <w:t>Pickup.cs</w:t>
+      </w:r>
+      <w:proofErr w:type="spellEnd"/>
+    </w:p>
+    <w:p>
+      <w:pPr>
+        <w:pStyle w:val="ListParagraph"/>
+        <w:numPr>
+          <w:ilvl w:val="0"/>
+          <w:numId w:val="7"/>
+        </w:numPr>
+        <w:rPr>
+          <w:sz w:val="24"/>
+          <w:szCs w:val="28"/>
+        </w:rPr>
+      </w:pPr>
+      <w:proofErr w:type="spellStart"/>
+      <w:r>
+        <w:rPr>
+          <w:sz w:val="24"/>
+          <w:szCs w:val="28"/>
+        </w:rPr>
+        <w:t>GameManager.cs</w:t>
+      </w:r>
+      <w:proofErr w:type="spellEnd"/>
+    </w:p>
+    <w:p>
+      <w:pPr>
+        <w:pStyle w:val="ListParagraph"/>
+        <w:numPr>
+          <w:ilvl w:val="0"/>
+          <w:numId w:val="7"/>
+        </w:numPr>
+        <w:rPr>
+          <w:sz w:val="24"/>
+          <w:szCs w:val="28"/>
+        </w:rPr>
+      </w:pPr>
+      <w:proofErr w:type="spellStart"/>
+      <w:r>
+        <w:rPr>
+          <w:sz w:val="24"/>
+          <w:szCs w:val="28"/>
+        </w:rPr>
+        <w:t>StateManager.cs</w:t>
+      </w:r>
+      <w:proofErr w:type="spellEnd"/>
+    </w:p>
+    <w:p>
+      <w:pPr>
+        <w:pStyle w:val="ListParagraph"/>
+        <w:numPr>
+          <w:ilvl w:val="0"/>
+          <w:numId w:val="7"/>
+        </w:numPr>
+        <w:rPr>
+          <w:sz w:val="24"/>
+          <w:szCs w:val="28"/>
+        </w:rPr>
+      </w:pPr>
+      <w:proofErr w:type="spellStart"/>
+      <w:r>
+        <w:rPr>
+          <w:sz w:val="24"/>
+          <w:szCs w:val="28"/>
+        </w:rPr>
+        <w:t>Sandstorm.cs</w:t>
+      </w:r>
+      <w:proofErr w:type="spellEnd"/>
     </w:p>
     <w:p>
       <w:pPr>
@@ -4964,7 +6641,7 @@
                     <pic:cNvPicPr/>
                   </pic:nvPicPr>
                   <pic:blipFill>
-                    <a:blip r:embed="rId7">
+                    <a:blip r:embed="rId8">
                       <a:extLst>
                         <a:ext uri="{28A0092B-C50C-407E-A947-70E740481C1C}">
                           <a14:useLocalDpi xmlns:a14="http://schemas.microsoft.com/office/drawing/2010/main" val="0"/>
@@ -5014,154 +6691,12 @@
           <w:szCs w:val="24"/>
         </w:rPr>
       </w:pPr>
-    </w:p>
-    <w:p>
-      <w:pPr>
-        <w:rPr>
-          <w:sz w:val="24"/>
-          <w:szCs w:val="24"/>
-        </w:rPr>
-      </w:pPr>
-    </w:p>
-    <w:p>
-      <w:pPr>
-        <w:rPr>
-          <w:sz w:val="24"/>
-          <w:szCs w:val="24"/>
-        </w:rPr>
-      </w:pPr>
-      <w:r>
-        <w:rPr>
-          <w:noProof/>
-        </w:rPr>
-        <w:lastRenderedPageBreak/>
-        <w:drawing>
-          <wp:inline distT="0" distB="0" distL="0" distR="0" wp14:anchorId="07E75FEC" wp14:editId="52578479">
-            <wp:extent cx="5715000" cy="4495800"/>
-            <wp:effectExtent l="0" t="0" r="0" b="0"/>
-            <wp:docPr id="2" name="Picture 2"/>
-            <wp:cNvGraphicFramePr>
-              <a:graphicFrameLocks xmlns:a="http://schemas.openxmlformats.org/drawingml/2006/main" noChangeAspect="1"/>
-            </wp:cNvGraphicFramePr>
-            <a:graphic xmlns:a="http://schemas.openxmlformats.org/drawingml/2006/main">
-              <a:graphicData uri="http://schemas.openxmlformats.org/drawingml/2006/picture">
-                <pic:pic xmlns:pic="http://schemas.openxmlformats.org/drawingml/2006/picture">
-                  <pic:nvPicPr>
-                    <pic:cNvPr id="1" name=""/>
-                    <pic:cNvPicPr/>
-                  </pic:nvPicPr>
-                  <pic:blipFill>
-                    <a:blip r:embed="rId8"/>
-                    <a:stretch>
-                      <a:fillRect/>
-                    </a:stretch>
-                  </pic:blipFill>
-                  <pic:spPr>
-                    <a:xfrm>
-                      <a:off x="0" y="0"/>
-                      <a:ext cx="5715000" cy="4495800"/>
-                    </a:xfrm>
-                    <a:prstGeom prst="rect">
-                      <a:avLst/>
-                    </a:prstGeom>
-                  </pic:spPr>
-                </pic:pic>
-              </a:graphicData>
-            </a:graphic>
-          </wp:inline>
-        </w:drawing>
-      </w:r>
-    </w:p>
-    <w:p>
-      <w:pPr>
-        <w:rPr>
-          <w:sz w:val="24"/>
-          <w:szCs w:val="24"/>
-        </w:rPr>
-      </w:pPr>
-    </w:p>
-    <w:p>
-      <w:pPr>
-        <w:rPr>
-          <w:sz w:val="24"/>
-          <w:szCs w:val="24"/>
-        </w:rPr>
-      </w:pPr>
-      <w:r>
-        <w:rPr>
-          <w:sz w:val="24"/>
-          <w:szCs w:val="24"/>
-        </w:rPr>
-        <w:t>Systems outline:</w:t>
-      </w:r>
-    </w:p>
-    <w:p>
-      <w:pPr>
-        <w:rPr>
-          <w:sz w:val="24"/>
-          <w:szCs w:val="24"/>
-        </w:rPr>
-      </w:pPr>
-      <w:r>
-        <w:rPr>
-          <w:sz w:val="24"/>
-          <w:szCs w:val="24"/>
-        </w:rPr>
-        <w:t xml:space="preserve">The movement system employs unity’s input manager to give fluent access to console style controllers, where unity’s input axis array </w:t>
-      </w:r>
-      <w:proofErr w:type="gramStart"/>
-      <w:r>
-        <w:rPr>
-          <w:sz w:val="24"/>
-          <w:szCs w:val="24"/>
-        </w:rPr>
-        <w:t>has the ability to</w:t>
-      </w:r>
-      <w:proofErr w:type="gramEnd"/>
-      <w:r>
-        <w:rPr>
-          <w:sz w:val="24"/>
-          <w:szCs w:val="24"/>
-        </w:rPr>
-        <w:t xml:space="preserve"> be added to and allow the multiple controller inputs we need to have the game function smoothly and respond nicely.</w:t>
-      </w:r>
-    </w:p>
-    <w:p>
-      <w:pPr>
-        <w:rPr>
-          <w:sz w:val="24"/>
-          <w:szCs w:val="24"/>
-        </w:rPr>
-      </w:pPr>
-      <w:r>
-        <w:rPr>
-          <w:sz w:val="24"/>
-          <w:szCs w:val="24"/>
-        </w:rPr>
-        <w:t>We are employing a basic aim and shoot system built in to the character controller</w:t>
-      </w:r>
-      <w:r>
-        <w:rPr>
-          <w:sz w:val="24"/>
-          <w:szCs w:val="24"/>
-        </w:rPr>
-        <w:t xml:space="preserve">, players aim by rotating </w:t>
-      </w:r>
-      <w:proofErr w:type="gramStart"/>
-      <w:r>
-        <w:rPr>
-          <w:sz w:val="24"/>
-          <w:szCs w:val="24"/>
-        </w:rPr>
-        <w:t>there</w:t>
-      </w:r>
-      <w:proofErr w:type="gramEnd"/>
-      <w:r>
-        <w:rPr>
-          <w:sz w:val="24"/>
-          <w:szCs w:val="24"/>
-        </w:rPr>
-        <w:t xml:space="preserve"> character to face and use the right bumper to shoot. This also uses a reloading mechanic to add strategy to ammo preservation </w:t>
+      <w:r>
+        <w:rPr>
+          <w:sz w:val="24"/>
+          <w:szCs w:val="24"/>
+        </w:rPr>
+        <w:t xml:space="preserve"> </w:t>
       </w:r>
     </w:p>
     <w:sectPr>
@@ -5489,6 +7024,95 @@
     </w:lvl>
   </w:abstractNum>
   <w:abstractNum w:abstractNumId="3" w15:restartNumberingAfterBreak="0">
+    <w:nsid w:val="38304061"/>
+    <w:multiLevelType w:val="hybridMultilevel"/>
+    <w:tmpl w:val="E94A7638"/>
+    <w:lvl w:ilvl="0" w:tplc="BB42570C">
+      <w:start w:val="1"/>
+      <w:numFmt w:val="decimal"/>
+      <w:lvlText w:val="%1."/>
+      <w:lvlJc w:val="left"/>
+      <w:pPr>
+        <w:ind w:left="2880" w:hanging="360"/>
+      </w:pPr>
+      <w:rPr>
+        <w:rFonts w:hint="default"/>
+      </w:rPr>
+    </w:lvl>
+    <w:lvl w:ilvl="1" w:tplc="0C090019" w:tentative="1">
+      <w:start w:val="1"/>
+      <w:numFmt w:val="lowerLetter"/>
+      <w:lvlText w:val="%2."/>
+      <w:lvlJc w:val="left"/>
+      <w:pPr>
+        <w:ind w:left="3600" w:hanging="360"/>
+      </w:pPr>
+    </w:lvl>
+    <w:lvl w:ilvl="2" w:tplc="0C09001B" w:tentative="1">
+      <w:start w:val="1"/>
+      <w:numFmt w:val="lowerRoman"/>
+      <w:lvlText w:val="%3."/>
+      <w:lvlJc w:val="right"/>
+      <w:pPr>
+        <w:ind w:left="4320" w:hanging="180"/>
+      </w:pPr>
+    </w:lvl>
+    <w:lvl w:ilvl="3" w:tplc="0C09000F" w:tentative="1">
+      <w:start w:val="1"/>
+      <w:numFmt w:val="decimal"/>
+      <w:lvlText w:val="%4."/>
+      <w:lvlJc w:val="left"/>
+      <w:pPr>
+        <w:ind w:left="5040" w:hanging="360"/>
+      </w:pPr>
+    </w:lvl>
+    <w:lvl w:ilvl="4" w:tplc="0C090019" w:tentative="1">
+      <w:start w:val="1"/>
+      <w:numFmt w:val="lowerLetter"/>
+      <w:lvlText w:val="%5."/>
+      <w:lvlJc w:val="left"/>
+      <w:pPr>
+        <w:ind w:left="5760" w:hanging="360"/>
+      </w:pPr>
+    </w:lvl>
+    <w:lvl w:ilvl="5" w:tplc="0C09001B" w:tentative="1">
+      <w:start w:val="1"/>
+      <w:numFmt w:val="lowerRoman"/>
+      <w:lvlText w:val="%6."/>
+      <w:lvlJc w:val="right"/>
+      <w:pPr>
+        <w:ind w:left="6480" w:hanging="180"/>
+      </w:pPr>
+    </w:lvl>
+    <w:lvl w:ilvl="6" w:tplc="0C09000F" w:tentative="1">
+      <w:start w:val="1"/>
+      <w:numFmt w:val="decimal"/>
+      <w:lvlText w:val="%7."/>
+      <w:lvlJc w:val="left"/>
+      <w:pPr>
+        <w:ind w:left="7200" w:hanging="360"/>
+      </w:pPr>
+    </w:lvl>
+    <w:lvl w:ilvl="7" w:tplc="0C090019" w:tentative="1">
+      <w:start w:val="1"/>
+      <w:numFmt w:val="lowerLetter"/>
+      <w:lvlText w:val="%8."/>
+      <w:lvlJc w:val="left"/>
+      <w:pPr>
+        <w:ind w:left="7920" w:hanging="360"/>
+      </w:pPr>
+    </w:lvl>
+    <w:lvl w:ilvl="8" w:tplc="0C09001B" w:tentative="1">
+      <w:start w:val="1"/>
+      <w:numFmt w:val="lowerRoman"/>
+      <w:lvlText w:val="%9."/>
+      <w:lvlJc w:val="right"/>
+      <w:pPr>
+        <w:ind w:left="8640" w:hanging="180"/>
+      </w:pPr>
+    </w:lvl>
+  </w:abstractNum>
+  <w:abstractNum w:abstractNumId="4" w15:restartNumberingAfterBreak="0">
     <w:nsid w:val="599D2839"/>
     <w:multiLevelType w:val="hybridMultilevel"/>
     <w:tmpl w:val="B2862F90"/>
@@ -5601,7 +7225,7 @@
       </w:rPr>
     </w:lvl>
   </w:abstractNum>
-  <w:abstractNum w:abstractNumId="4" w15:restartNumberingAfterBreak="0">
+  <w:abstractNum w:abstractNumId="5" w15:restartNumberingAfterBreak="0">
     <w:nsid w:val="639C3643"/>
     <w:multiLevelType w:val="multilevel"/>
     <w:tmpl w:val="B6D81808"/>
@@ -5714,7 +7338,7 @@
       </w:rPr>
     </w:lvl>
   </w:abstractNum>
-  <w:abstractNum w:abstractNumId="5" w15:restartNumberingAfterBreak="0">
+  <w:abstractNum w:abstractNumId="6" w15:restartNumberingAfterBreak="0">
     <w:nsid w:val="7A3349E9"/>
     <w:multiLevelType w:val="hybridMultilevel"/>
     <w:tmpl w:val="25B88B72"/>
@@ -5831,19 +7455,22 @@
     <w:abstractNumId w:val="2"/>
   </w:num>
   <w:num w:numId="2">
-    <w:abstractNumId w:val="4"/>
+    <w:abstractNumId w:val="5"/>
   </w:num>
   <w:num w:numId="3">
-    <w:abstractNumId w:val="3"/>
+    <w:abstractNumId w:val="4"/>
   </w:num>
   <w:num w:numId="4">
     <w:abstractNumId w:val="1"/>
   </w:num>
   <w:num w:numId="5">
-    <w:abstractNumId w:val="5"/>
+    <w:abstractNumId w:val="6"/>
   </w:num>
   <w:num w:numId="6">
     <w:abstractNumId w:val="0"/>
+  </w:num>
+  <w:num w:numId="7">
+    <w:abstractNumId w:val="3"/>
   </w:num>
 </w:numbering>
 </file>
@@ -6606,7 +8233,7 @@
 </file>
 
 <file path=customXml/itemProps1.xml><?xml version="1.0" encoding="utf-8"?>
-<ds:datastoreItem xmlns:ds="http://schemas.openxmlformats.org/officeDocument/2006/customXml" ds:itemID="{CB85E12B-8B7E-4D76-BDB0-01074FDCBFCB}">
+<ds:datastoreItem xmlns:ds="http://schemas.openxmlformats.org/officeDocument/2006/customXml" ds:itemID="{C9AA91DA-790A-4047-AEBB-82D79055229C}">
   <ds:schemaRefs>
     <ds:schemaRef ds:uri="http://schemas.openxmlformats.org/officeDocument/2006/bibliography"/>
   </ds:schemaRefs>

</xml_diff>